<commit_message>
08 04 + ?
</commit_message>
<xml_diff>
--- a/Sem2/KPO-Lekciya.docx
+++ b/Sem2/KPO-Lekciya.docx
@@ -34655,7 +34655,6 @@
           <w:rFonts w:ascii="Times New Roman" w:hAnsi="Times New Roman" w:cs="Times New Roman"/>
           <w:sz w:val="28"/>
           <w:szCs w:val="28"/>
-          <w:lang w:val="en-US"/>
         </w:rPr>
       </w:pPr>
       <w:r>
@@ -35135,7 +35134,18 @@
           <w:u w:val="single"/>
           <w:lang w:val="en-US"/>
         </w:rPr>
-        <w:t>D-</w:t>
+        <w:t>D</w:t>
+      </w:r>
+      <w:r>
+        <w:rPr>
+          <w:rFonts w:ascii="Times New Roman" w:hAnsi="Times New Roman" w:cs="Times New Roman"/>
+          <w:i/>
+          <w:iCs/>
+          <w:sz w:val="28"/>
+          <w:szCs w:val="28"/>
+          <w:u w:val="single"/>
+        </w:rPr>
+        <w:t>-</w:t>
       </w:r>
       <w:r>
         <w:rPr>
@@ -35417,6 +35427,150 @@
           <w:lang w:val="en-US"/>
         </w:rPr>
         <w:t>.</w:t>
+      </w:r>
+    </w:p>
+    <w:p>
+      <w:pPr>
+        <w:pStyle w:val="a3"/>
+        <w:numPr>
+          <w:ilvl w:val="1"/>
+          <w:numId w:val="96"/>
+        </w:numPr>
+        <w:rPr>
+          <w:rFonts w:ascii="Times New Roman" w:hAnsi="Times New Roman" w:cs="Times New Roman"/>
+          <w:sz w:val="28"/>
+          <w:szCs w:val="28"/>
+        </w:rPr>
+      </w:pPr>
+      <w:r>
+        <w:rPr>
+          <w:rFonts w:ascii="Times New Roman" w:hAnsi="Times New Roman" w:cs="Times New Roman"/>
+          <w:sz w:val="28"/>
+          <w:szCs w:val="28"/>
+        </w:rPr>
+        <w:t>Стандарт есть в общем доступе</w:t>
+      </w:r>
+    </w:p>
+    <w:p>
+      <w:pPr>
+        <w:pStyle w:val="a3"/>
+        <w:numPr>
+          <w:ilvl w:val="0"/>
+          <w:numId w:val="96"/>
+        </w:numPr>
+        <w:rPr>
+          <w:rFonts w:ascii="Times New Roman" w:hAnsi="Times New Roman" w:cs="Times New Roman"/>
+          <w:sz w:val="28"/>
+          <w:szCs w:val="28"/>
+        </w:rPr>
+      </w:pPr>
+      <w:r>
+        <w:rPr>
+          <w:rFonts w:ascii="Times New Roman" w:hAnsi="Times New Roman" w:cs="Times New Roman"/>
+          <w:sz w:val="28"/>
+          <w:szCs w:val="28"/>
+        </w:rPr>
+        <w:t>Для некоторых видеокарт доступна документация</w:t>
+      </w:r>
+    </w:p>
+    <w:p>
+      <w:pPr>
+        <w:pStyle w:val="a3"/>
+        <w:numPr>
+          <w:ilvl w:val="1"/>
+          <w:numId w:val="96"/>
+        </w:numPr>
+        <w:rPr>
+          <w:rFonts w:ascii="Times New Roman" w:hAnsi="Times New Roman" w:cs="Times New Roman"/>
+          <w:sz w:val="28"/>
+          <w:szCs w:val="28"/>
+        </w:rPr>
+      </w:pPr>
+      <w:r>
+        <w:rPr>
+          <w:rFonts w:ascii="Times New Roman" w:hAnsi="Times New Roman" w:cs="Times New Roman"/>
+          <w:sz w:val="28"/>
+          <w:szCs w:val="28"/>
+        </w:rPr>
+        <w:t>3</w:t>
+      </w:r>
+      <w:r>
+        <w:rPr>
+          <w:rFonts w:ascii="Times New Roman" w:hAnsi="Times New Roman" w:cs="Times New Roman"/>
+          <w:sz w:val="28"/>
+          <w:szCs w:val="28"/>
+          <w:lang w:val="en-US"/>
+        </w:rPr>
+        <w:t>Dfx</w:t>
+      </w:r>
+    </w:p>
+    <w:p>
+      <w:pPr>
+        <w:pStyle w:val="a3"/>
+        <w:numPr>
+          <w:ilvl w:val="1"/>
+          <w:numId w:val="96"/>
+        </w:numPr>
+        <w:rPr>
+          <w:rFonts w:ascii="Times New Roman" w:hAnsi="Times New Roman" w:cs="Times New Roman"/>
+          <w:sz w:val="28"/>
+          <w:szCs w:val="28"/>
+        </w:rPr>
+      </w:pPr>
+      <w:r>
+        <w:rPr>
+          <w:rFonts w:ascii="Times New Roman" w:hAnsi="Times New Roman" w:cs="Times New Roman"/>
+          <w:sz w:val="28"/>
+          <w:szCs w:val="28"/>
+          <w:lang w:val="en-US"/>
+        </w:rPr>
+        <w:t>Intel Integrated Graphics</w:t>
+      </w:r>
+    </w:p>
+    <w:p>
+      <w:pPr>
+        <w:pStyle w:val="a3"/>
+        <w:numPr>
+          <w:ilvl w:val="1"/>
+          <w:numId w:val="96"/>
+        </w:numPr>
+        <w:rPr>
+          <w:rFonts w:ascii="Times New Roman" w:hAnsi="Times New Roman" w:cs="Times New Roman"/>
+          <w:sz w:val="28"/>
+          <w:szCs w:val="28"/>
+        </w:rPr>
+      </w:pPr>
+      <w:r>
+        <w:rPr>
+          <w:rFonts w:ascii="Times New Roman" w:hAnsi="Times New Roman" w:cs="Times New Roman"/>
+          <w:sz w:val="28"/>
+          <w:szCs w:val="28"/>
+          <w:lang w:val="en-US"/>
+        </w:rPr>
+        <w:t>ATI/AMD</w:t>
+      </w:r>
+    </w:p>
+    <w:p>
+      <w:pPr>
+        <w:pStyle w:val="a3"/>
+        <w:numPr>
+          <w:ilvl w:val="1"/>
+          <w:numId w:val="96"/>
+        </w:numPr>
+        <w:rPr>
+          <w:rFonts w:ascii="Times New Roman" w:hAnsi="Times New Roman" w:cs="Times New Roman"/>
+          <w:sz w:val="28"/>
+          <w:szCs w:val="28"/>
+        </w:rPr>
+      </w:pPr>
+      <w:r>
+        <w:rPr>
+          <w:rFonts w:ascii="Times New Roman" w:hAnsi="Times New Roman" w:cs="Times New Roman"/>
+          <w:sz w:val="28"/>
+          <w:szCs w:val="28"/>
+          <w:lang w:val="en-US"/>
+        </w:rPr>
+        <w:t>NVIDIA</w:t>
       </w:r>
       <w:bookmarkStart w:id="0" w:name="_GoBack"/>
       <w:bookmarkEnd w:id="0"/>
@@ -37347,7 +37501,7 @@
         <w:rFonts w:ascii="Symbol" w:hAnsi="Symbol" w:hint="default"/>
       </w:rPr>
     </w:lvl>
-    <w:lvl w:ilvl="1" w:tplc="04190003" w:tentative="1">
+    <w:lvl w:ilvl="1" w:tplc="04190003">
       <w:start w:val="1"/>
       <w:numFmt w:val="bullet"/>
       <w:lvlText w:val="o"/>
@@ -47587,7 +47741,7 @@
 </file>
 
 <file path=customXml/itemProps1.xml><?xml version="1.0" encoding="utf-8"?>
-<ds:datastoreItem xmlns:ds="http://schemas.openxmlformats.org/officeDocument/2006/customXml" ds:itemID="{8CFCF937-4E0B-470C-8823-1C6921846F8D}">
+<ds:datastoreItem xmlns:ds="http://schemas.openxmlformats.org/officeDocument/2006/customXml" ds:itemID="{C9B17263-8713-4DBF-B3D5-9515FCAB9655}">
   <ds:schemaRefs>
     <ds:schemaRef ds:uri="http://schemas.openxmlformats.org/officeDocument/2006/bibliography"/>
   </ds:schemaRefs>

</xml_diff>